<commit_message>
Add Formulas for driving forward
</commit_message>
<xml_diff>
--- a/Documents/Maeher_Spezifikation.docx
+++ b/Documents/Maeher_Spezifikation.docx
@@ -1,6 +1,6 @@
 
 <file path=word/document.xml><?xml version="1.0" encoding="utf-8"?>
-<w:document xmlns:wpc="http://schemas.microsoft.com/office/word/2010/wordprocessingCanvas" xmlns:cx="http://schemas.microsoft.com/office/drawing/2014/chartex" xmlns:cx1="http://schemas.microsoft.com/office/drawing/2015/9/8/chartex" xmlns:cx2="http://schemas.microsoft.com/office/drawing/2015/10/21/chartex" xmlns:cx3="http://schemas.microsoft.com/office/drawing/2016/5/9/chartex" xmlns:cx4="http://schemas.microsoft.com/office/drawing/2016/5/10/chartex" xmlns:cx5="http://schemas.microsoft.com/office/drawing/2016/5/11/chartex" xmlns:cx6="http://schemas.microsoft.com/office/drawing/2016/5/12/chartex" xmlns:cx7="http://schemas.microsoft.com/office/drawing/2016/5/13/chartex" xmlns:cx8="http://schemas.microsoft.com/office/drawing/2016/5/14/chartex" xmlns:mc="http://schemas.openxmlformats.org/markup-compatibility/2006" xmlns:aink="http://schemas.microsoft.com/office/drawing/2016/ink" xmlns:am3d="http://schemas.microsoft.com/office/drawing/2017/model3d" xmlns:o="urn:schemas-microsoft-com:office:office" xmlns:r="http://schemas.openxmlformats.org/officeDocument/2006/relationships" xmlns:m="http://schemas.openxmlformats.org/officeDocument/2006/math" xmlns:v="urn:schemas-microsoft-com:vml" xmlns:wp14="http://schemas.microsoft.com/office/word/2010/wordprocessingDrawing" xmlns:wp="http://schemas.openxmlformats.org/drawingml/2006/wordprocessingDrawing" xmlns:w10="urn:schemas-microsoft-com:office:word" xmlns:w="http://schemas.openxmlformats.org/wordprocessingml/2006/main" xmlns:w14="http://schemas.microsoft.com/office/word/2010/wordml" xmlns:w15="http://schemas.microsoft.com/office/word/2012/wordml" xmlns:w16cid="http://schemas.microsoft.com/office/word/2016/wordml/cid" xmlns:w16se="http://schemas.microsoft.com/office/word/2015/wordml/symex" xmlns:wpg="http://schemas.microsoft.com/office/word/2010/wordprocessingGroup" xmlns:wpi="http://schemas.microsoft.com/office/word/2010/wordprocessingInk" xmlns:wne="http://schemas.microsoft.com/office/word/2006/wordml" xmlns:wps="http://schemas.microsoft.com/office/word/2010/wordprocessingShape" mc:Ignorable="w14 w15 w16se w16cid wp14">
+<w:document xmlns:wpc="http://schemas.microsoft.com/office/word/2010/wordprocessingCanvas" xmlns:cx="http://schemas.microsoft.com/office/drawing/2014/chartex" xmlns:cx1="http://schemas.microsoft.com/office/drawing/2015/9/8/chartex" xmlns:mc="http://schemas.openxmlformats.org/markup-compatibility/2006" xmlns:o="urn:schemas-microsoft-com:office:office" xmlns:r="http://schemas.openxmlformats.org/officeDocument/2006/relationships" xmlns:m="http://schemas.openxmlformats.org/officeDocument/2006/math" xmlns:v="urn:schemas-microsoft-com:vml" xmlns:wp14="http://schemas.microsoft.com/office/word/2010/wordprocessingDrawing" xmlns:wp="http://schemas.openxmlformats.org/drawingml/2006/wordprocessingDrawing" xmlns:w10="urn:schemas-microsoft-com:office:word" xmlns:w="http://schemas.openxmlformats.org/wordprocessingml/2006/main" xmlns:w14="http://schemas.microsoft.com/office/word/2010/wordml" xmlns:w15="http://schemas.microsoft.com/office/word/2012/wordml" xmlns:w16se="http://schemas.microsoft.com/office/word/2015/wordml/symex" xmlns:wpg="http://schemas.microsoft.com/office/word/2010/wordprocessingGroup" xmlns:wpi="http://schemas.microsoft.com/office/word/2010/wordprocessingInk" xmlns:wne="http://schemas.microsoft.com/office/word/2006/wordml" xmlns:wps="http://schemas.microsoft.com/office/word/2010/wordprocessingShape" mc:Ignorable="w14 w15 w16se wp14">
   <w:body>
     <w:p>
       <w:pPr>
@@ -311,8 +311,6 @@
       <w:r>
         <w:t>Fehler</w:t>
       </w:r>
-      <w:bookmarkStart w:id="0" w:name="_GoBack"/>
-      <w:bookmarkEnd w:id="0"/>
     </w:p>
     <w:p>
       <w:pPr>
@@ -366,6 +364,150 @@
         </w:numPr>
       </w:pPr>
       <w:r>
+        <w:rPr>
+          <w:noProof/>
+          <w:lang w:eastAsia="de-DE"/>
+        </w:rPr>
+        <mc:AlternateContent>
+          <mc:Choice Requires="wps">
+            <w:drawing>
+              <wp:anchor distT="0" distB="0" distL="114300" distR="114300" simplePos="0" relativeHeight="251663360" behindDoc="0" locked="0" layoutInCell="1" allowOverlap="1" wp14:anchorId="7FC0E660" wp14:editId="76CB7649">
+                <wp:simplePos x="0" y="0"/>
+                <wp:positionH relativeFrom="column">
+                  <wp:posOffset>4685665</wp:posOffset>
+                </wp:positionH>
+                <wp:positionV relativeFrom="paragraph">
+                  <wp:posOffset>95250</wp:posOffset>
+                </wp:positionV>
+                <wp:extent cx="480060" cy="838200"/>
+                <wp:effectExtent l="0" t="38100" r="53340" b="19050"/>
+                <wp:wrapNone/>
+                <wp:docPr id="4" name="Gerade Verbindung mit Pfeil 4"/>
+                <wp:cNvGraphicFramePr/>
+                <a:graphic xmlns:a="http://schemas.openxmlformats.org/drawingml/2006/main">
+                  <a:graphicData uri="http://schemas.microsoft.com/office/word/2010/wordprocessingShape">
+                    <wps:wsp>
+                      <wps:cNvCnPr/>
+                      <wps:spPr>
+                        <a:xfrm flipV="1">
+                          <a:off x="0" y="0"/>
+                          <a:ext cx="480060" cy="838200"/>
+                        </a:xfrm>
+                        <a:prstGeom prst="straightConnector1">
+                          <a:avLst/>
+                        </a:prstGeom>
+                        <a:ln>
+                          <a:tailEnd type="triangle"/>
+                        </a:ln>
+                      </wps:spPr>
+                      <wps:style>
+                        <a:lnRef idx="1">
+                          <a:schemeClr val="accent1"/>
+                        </a:lnRef>
+                        <a:fillRef idx="0">
+                          <a:schemeClr val="accent1"/>
+                        </a:fillRef>
+                        <a:effectRef idx="0">
+                          <a:schemeClr val="accent1"/>
+                        </a:effectRef>
+                        <a:fontRef idx="minor">
+                          <a:schemeClr val="tx1"/>
+                        </a:fontRef>
+                      </wps:style>
+                      <wps:bodyPr/>
+                    </wps:wsp>
+                  </a:graphicData>
+                </a:graphic>
+                <wp14:sizeRelH relativeFrom="margin">
+                  <wp14:pctWidth>0</wp14:pctWidth>
+                </wp14:sizeRelH>
+                <wp14:sizeRelV relativeFrom="margin">
+                  <wp14:pctHeight>0</wp14:pctHeight>
+                </wp14:sizeRelV>
+              </wp:anchor>
+            </w:drawing>
+          </mc:Choice>
+          <mc:Fallback>
+            <w:pict>
+              <v:shapetype w14:anchorId="1F9DD527" id="_x0000_t32" coordsize="21600,21600" o:spt="32" o:oned="t" path="m,l21600,21600e" filled="f">
+                <v:path arrowok="t" fillok="f" o:connecttype="none"/>
+                <o:lock v:ext="edit" shapetype="t"/>
+              </v:shapetype>
+              <v:shape id="Gerade Verbindung mit Pfeil 4" o:spid="_x0000_s1026" type="#_x0000_t32" style="position:absolute;margin-left:368.95pt;margin-top:7.5pt;width:37.8pt;height:66pt;flip:y;z-index:251663360;visibility:visible;mso-wrap-style:square;mso-width-percent:0;mso-height-percent:0;mso-wrap-distance-left:9pt;mso-wrap-distance-top:0;mso-wrap-distance-right:9pt;mso-wrap-distance-bottom:0;mso-position-horizontal:absolute;mso-position-horizontal-relative:text;mso-position-vertical:absolute;mso-position-vertical-relative:text;mso-width-percent:0;mso-height-percent:0;mso-width-relative:margin;mso-height-relative:margin" o:gfxdata="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" strokecolor="#4472c4 [3204]" strokeweight=".5pt">
+                <v:stroke endarrow="block" joinstyle="miter"/>
+              </v:shape>
+            </w:pict>
+          </mc:Fallback>
+        </mc:AlternateContent>
+      </w:r>
+      <w:r>
+        <w:rPr>
+          <w:noProof/>
+          <w:lang w:eastAsia="de-DE"/>
+        </w:rPr>
+        <mc:AlternateContent>
+          <mc:Choice Requires="wps">
+            <w:drawing>
+              <wp:anchor distT="0" distB="0" distL="114300" distR="114300" simplePos="0" relativeHeight="251659264" behindDoc="0" locked="0" layoutInCell="1" allowOverlap="1" wp14:anchorId="5CF73108" wp14:editId="183B0D17">
+                <wp:simplePos x="0" y="0"/>
+                <wp:positionH relativeFrom="column">
+                  <wp:posOffset>3885565</wp:posOffset>
+                </wp:positionH>
+                <wp:positionV relativeFrom="paragraph">
+                  <wp:posOffset>49530</wp:posOffset>
+                </wp:positionV>
+                <wp:extent cx="30480" cy="1615440"/>
+                <wp:effectExtent l="76200" t="38100" r="64770" b="22860"/>
+                <wp:wrapNone/>
+                <wp:docPr id="1" name="Gerade Verbindung mit Pfeil 1"/>
+                <wp:cNvGraphicFramePr/>
+                <a:graphic xmlns:a="http://schemas.openxmlformats.org/drawingml/2006/main">
+                  <a:graphicData uri="http://schemas.microsoft.com/office/word/2010/wordprocessingShape">
+                    <wps:wsp>
+                      <wps:cNvCnPr/>
+                      <wps:spPr>
+                        <a:xfrm flipH="1" flipV="1">
+                          <a:off x="0" y="0"/>
+                          <a:ext cx="30480" cy="1615440"/>
+                        </a:xfrm>
+                        <a:prstGeom prst="straightConnector1">
+                          <a:avLst/>
+                        </a:prstGeom>
+                        <a:ln>
+                          <a:tailEnd type="triangle"/>
+                        </a:ln>
+                      </wps:spPr>
+                      <wps:style>
+                        <a:lnRef idx="1">
+                          <a:schemeClr val="accent1"/>
+                        </a:lnRef>
+                        <a:fillRef idx="0">
+                          <a:schemeClr val="accent1"/>
+                        </a:fillRef>
+                        <a:effectRef idx="0">
+                          <a:schemeClr val="accent1"/>
+                        </a:effectRef>
+                        <a:fontRef idx="minor">
+                          <a:schemeClr val="tx1"/>
+                        </a:fontRef>
+                      </wps:style>
+                      <wps:bodyPr/>
+                    </wps:wsp>
+                  </a:graphicData>
+                </a:graphic>
+              </wp:anchor>
+            </w:drawing>
+          </mc:Choice>
+          <mc:Fallback>
+            <w:pict>
+              <v:shape w14:anchorId="24D88FE1" id="Gerade Verbindung mit Pfeil 1" o:spid="_x0000_s1026" type="#_x0000_t32" style="position:absolute;margin-left:305.95pt;margin-top:3.9pt;width:2.4pt;height:127.2pt;flip:x y;z-index:251659264;visibility:visible;mso-wrap-style:square;mso-wrap-distance-left:9pt;mso-wrap-distance-top:0;mso-wrap-distance-right:9pt;mso-wrap-distance-bottom:0;mso-position-horizontal:absolute;mso-position-horizontal-relative:text;mso-position-vertical:absolute;mso-position-vertical-relative:text" o:gfxdata="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" strokecolor="#4472c4 [3204]" strokeweight=".5pt">
+                <v:stroke endarrow="block" joinstyle="miter"/>
+              </v:shape>
+            </w:pict>
+          </mc:Fallback>
+        </mc:AlternateContent>
+      </w:r>
+      <w:r>
         <w:t>Bilderkennung</w:t>
       </w:r>
     </w:p>
@@ -378,14 +520,1093 @@
         </w:numPr>
       </w:pPr>
       <w:r>
+        <w:rPr>
+          <w:noProof/>
+          <w:lang w:eastAsia="de-DE"/>
+        </w:rPr>
+        <mc:AlternateContent>
+          <mc:Choice Requires="wps">
+            <w:drawing>
+              <wp:anchor distT="0" distB="0" distL="114300" distR="114300" simplePos="0" relativeHeight="251667456" behindDoc="0" locked="0" layoutInCell="1" allowOverlap="1" wp14:anchorId="2BA514B7" wp14:editId="592E6BC6">
+                <wp:simplePos x="0" y="0"/>
+                <wp:positionH relativeFrom="column">
+                  <wp:posOffset>4205605</wp:posOffset>
+                </wp:positionH>
+                <wp:positionV relativeFrom="paragraph">
+                  <wp:posOffset>109220</wp:posOffset>
+                </wp:positionV>
+                <wp:extent cx="15240" cy="1059180"/>
+                <wp:effectExtent l="0" t="0" r="22860" b="26670"/>
+                <wp:wrapNone/>
+                <wp:docPr id="8" name="Gerader Verbinder 8"/>
+                <wp:cNvGraphicFramePr/>
+                <a:graphic xmlns:a="http://schemas.openxmlformats.org/drawingml/2006/main">
+                  <a:graphicData uri="http://schemas.microsoft.com/office/word/2010/wordprocessingShape">
+                    <wps:wsp>
+                      <wps:cNvCnPr/>
+                      <wps:spPr>
+                        <a:xfrm>
+                          <a:off x="0" y="0"/>
+                          <a:ext cx="15240" cy="1059180"/>
+                        </a:xfrm>
+                        <a:prstGeom prst="line">
+                          <a:avLst/>
+                        </a:prstGeom>
+                      </wps:spPr>
+                      <wps:style>
+                        <a:lnRef idx="1">
+                          <a:schemeClr val="accent2"/>
+                        </a:lnRef>
+                        <a:fillRef idx="0">
+                          <a:schemeClr val="accent2"/>
+                        </a:fillRef>
+                        <a:effectRef idx="0">
+                          <a:schemeClr val="accent2"/>
+                        </a:effectRef>
+                        <a:fontRef idx="minor">
+                          <a:schemeClr val="tx1"/>
+                        </a:fontRef>
+                      </wps:style>
+                      <wps:bodyPr/>
+                    </wps:wsp>
+                  </a:graphicData>
+                </a:graphic>
+                <wp14:sizeRelH relativeFrom="margin">
+                  <wp14:pctWidth>0</wp14:pctWidth>
+                </wp14:sizeRelH>
+                <wp14:sizeRelV relativeFrom="margin">
+                  <wp14:pctHeight>0</wp14:pctHeight>
+                </wp14:sizeRelV>
+              </wp:anchor>
+            </w:drawing>
+          </mc:Choice>
+          <mc:Fallback>
+            <w:pict>
+              <v:line w14:anchorId="611A9731" id="Gerader Verbinder 8" o:spid="_x0000_s1026" style="position:absolute;z-index:251667456;visibility:visible;mso-wrap-style:square;mso-width-percent:0;mso-height-percent:0;mso-wrap-distance-left:9pt;mso-wrap-distance-top:0;mso-wrap-distance-right:9pt;mso-wrap-distance-bottom:0;mso-position-horizontal:absolute;mso-position-horizontal-relative:text;mso-position-vertical:absolute;mso-position-vertical-relative:text;mso-width-percent:0;mso-height-percent:0;mso-width-relative:margin;mso-height-relative:margin" from="331.15pt,8.6pt" to="332.35pt,92pt" o:gfxdata="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" strokecolor="#ed7d31 [3205]" strokeweight=".5pt">
+                <v:stroke joinstyle="miter"/>
+              </v:line>
+            </w:pict>
+          </mc:Fallback>
+        </mc:AlternateContent>
+      </w:r>
+      <w:r>
         <w:t>Wegalgorithmus</w:t>
       </w:r>
     </w:p>
     <w:p/>
     <w:p>
+      <w:pPr>
+        <w:pStyle w:val="berschrift2"/>
+      </w:pPr>
+      <w:r>
+        <w:rPr>
+          <w:noProof/>
+          <w:lang w:eastAsia="de-DE"/>
+        </w:rPr>
+        <mc:AlternateContent>
+          <mc:Choice Requires="wps">
+            <w:drawing>
+              <wp:anchor distT="0" distB="0" distL="114300" distR="114300" simplePos="0" relativeHeight="251672576" behindDoc="0" locked="0" layoutInCell="1" allowOverlap="1" wp14:anchorId="3684297E" wp14:editId="65AD57B8">
+                <wp:simplePos x="0" y="0"/>
+                <wp:positionH relativeFrom="column">
+                  <wp:posOffset>3489325</wp:posOffset>
+                </wp:positionH>
+                <wp:positionV relativeFrom="paragraph">
+                  <wp:posOffset>75098</wp:posOffset>
+                </wp:positionV>
+                <wp:extent cx="312420" cy="289560"/>
+                <wp:effectExtent l="0" t="0" r="0" b="0"/>
+                <wp:wrapNone/>
+                <wp:docPr id="12" name="Textfeld 12"/>
+                <wp:cNvGraphicFramePr/>
+                <a:graphic xmlns:a="http://schemas.openxmlformats.org/drawingml/2006/main">
+                  <a:graphicData uri="http://schemas.microsoft.com/office/word/2010/wordprocessingShape">
+                    <wps:wsp>
+                      <wps:cNvSpPr txBox="1"/>
+                      <wps:spPr>
+                        <a:xfrm>
+                          <a:off x="0" y="0"/>
+                          <a:ext cx="312420" cy="289560"/>
+                        </a:xfrm>
+                        <a:prstGeom prst="rect">
+                          <a:avLst/>
+                        </a:prstGeom>
+                        <a:noFill/>
+                        <a:ln w="6350">
+                          <a:noFill/>
+                        </a:ln>
+                      </wps:spPr>
+                      <wps:txbx>
+                        <w:txbxContent>
+                          <w:p>
+                            <w:pPr>
+                              <w:rPr>
+                                <w:vertAlign w:val="subscript"/>
+                              </w:rPr>
+                            </w:pPr>
+                            <w:r>
+                              <w:t>Y</w:t>
+                            </w:r>
+                            <w:r>
+                              <w:rPr>
+                                <w:vertAlign w:val="subscript"/>
+                              </w:rPr>
+                              <w:t>0</w:t>
+                            </w:r>
+                          </w:p>
+                        </w:txbxContent>
+                      </wps:txbx>
+                      <wps:bodyPr rot="0" spcFirstLastPara="0" vertOverflow="overflow" horzOverflow="overflow" vert="horz" wrap="square" lIns="91440" tIns="45720" rIns="91440" bIns="45720" numCol="1" spcCol="0" rtlCol="0" fromWordArt="0" anchor="t" anchorCtr="0" forceAA="0" compatLnSpc="1">
+                        <a:prstTxWarp prst="textNoShape">
+                          <a:avLst/>
+                        </a:prstTxWarp>
+                        <a:noAutofit/>
+                      </wps:bodyPr>
+                    </wps:wsp>
+                  </a:graphicData>
+                </a:graphic>
+                <wp14:sizeRelH relativeFrom="margin">
+                  <wp14:pctWidth>0</wp14:pctWidth>
+                </wp14:sizeRelH>
+                <wp14:sizeRelV relativeFrom="margin">
+                  <wp14:pctHeight>0</wp14:pctHeight>
+                </wp14:sizeRelV>
+              </wp:anchor>
+            </w:drawing>
+          </mc:Choice>
+          <mc:Fallback>
+            <w:pict>
+              <v:shapetype w14:anchorId="3684297E" id="_x0000_t202" coordsize="21600,21600" o:spt="202" path="m,l,21600r21600,l21600,xe">
+                <v:stroke joinstyle="miter"/>
+                <v:path gradientshapeok="t" o:connecttype="rect"/>
+              </v:shapetype>
+              <v:shape id="Textfeld 12" o:spid="_x0000_s1026" type="#_x0000_t202" style="position:absolute;margin-left:274.75pt;margin-top:5.9pt;width:24.6pt;height:22.8pt;z-index:251672576;visibility:visible;mso-wrap-style:square;mso-width-percent:0;mso-height-percent:0;mso-wrap-distance-left:9pt;mso-wrap-distance-top:0;mso-wrap-distance-right:9pt;mso-wrap-distance-bottom:0;mso-position-horizontal:absolute;mso-position-horizontal-relative:text;mso-position-vertical:absolute;mso-position-vertical-relative:text;mso-width-percent:0;mso-height-percent:0;mso-width-relative:margin;mso-height-relative:margin;v-text-anchor:top" o:gfxdata="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" filled="f" stroked="f" strokeweight=".5pt">
+                <v:textbox>
+                  <w:txbxContent>
+                    <w:p>
+                      <w:pPr>
+                        <w:rPr>
+                          <w:vertAlign w:val="subscript"/>
+                        </w:rPr>
+                      </w:pPr>
+                      <w:r>
+                        <w:t>Y</w:t>
+                      </w:r>
+                      <w:r>
+                        <w:rPr>
+                          <w:vertAlign w:val="subscript"/>
+                        </w:rPr>
+                        <w:t>0</w:t>
+                      </w:r>
+                    </w:p>
+                  </w:txbxContent>
+                </v:textbox>
+              </v:shape>
+            </w:pict>
+          </mc:Fallback>
+        </mc:AlternateContent>
+      </w:r>
+      <w:r>
+        <w:rPr>
+          <w:noProof/>
+          <w:lang w:eastAsia="de-DE"/>
+        </w:rPr>
+        <mc:AlternateContent>
+          <mc:Choice Requires="wps">
+            <w:drawing>
+              <wp:anchor distT="0" distB="0" distL="114300" distR="114300" simplePos="0" relativeHeight="251669504" behindDoc="0" locked="0" layoutInCell="1" allowOverlap="1" wp14:anchorId="3B074438" wp14:editId="7C06A299">
+                <wp:simplePos x="0" y="0"/>
+                <wp:positionH relativeFrom="column">
+                  <wp:posOffset>4192954</wp:posOffset>
+                </wp:positionH>
+                <wp:positionV relativeFrom="paragraph">
+                  <wp:posOffset>101600</wp:posOffset>
+                </wp:positionV>
+                <wp:extent cx="236220" cy="266700"/>
+                <wp:effectExtent l="0" t="0" r="0" b="0"/>
+                <wp:wrapNone/>
+                <wp:docPr id="10" name="Textfeld 10"/>
+                <wp:cNvGraphicFramePr/>
+                <a:graphic xmlns:a="http://schemas.openxmlformats.org/drawingml/2006/main">
+                  <a:graphicData uri="http://schemas.microsoft.com/office/word/2010/wordprocessingShape">
+                    <wps:wsp>
+                      <wps:cNvSpPr txBox="1"/>
+                      <wps:spPr>
+                        <a:xfrm>
+                          <a:off x="0" y="0"/>
+                          <a:ext cx="236220" cy="266700"/>
+                        </a:xfrm>
+                        <a:prstGeom prst="rect">
+                          <a:avLst/>
+                        </a:prstGeom>
+                        <a:noFill/>
+                        <a:ln w="6350">
+                          <a:noFill/>
+                        </a:ln>
+                      </wps:spPr>
+                      <wps:txbx>
+                        <w:txbxContent>
+                          <w:p>
+                            <w:r>
+                              <w:rPr>
+                                <w:rFonts w:cstheme="minorHAnsi"/>
+                              </w:rPr>
+                              <w:t>α</w:t>
+                            </w:r>
+                          </w:p>
+                        </w:txbxContent>
+                      </wps:txbx>
+                      <wps:bodyPr rot="0" spcFirstLastPara="0" vertOverflow="overflow" horzOverflow="overflow" vert="horz" wrap="square" lIns="91440" tIns="45720" rIns="91440" bIns="45720" numCol="1" spcCol="0" rtlCol="0" fromWordArt="0" anchor="t" anchorCtr="0" forceAA="0" compatLnSpc="1">
+                        <a:prstTxWarp prst="textNoShape">
+                          <a:avLst/>
+                        </a:prstTxWarp>
+                        <a:noAutofit/>
+                      </wps:bodyPr>
+                    </wps:wsp>
+                  </a:graphicData>
+                </a:graphic>
+                <wp14:sizeRelH relativeFrom="margin">
+                  <wp14:pctWidth>0</wp14:pctWidth>
+                </wp14:sizeRelH>
+                <wp14:sizeRelV relativeFrom="margin">
+                  <wp14:pctHeight>0</wp14:pctHeight>
+                </wp14:sizeRelV>
+              </wp:anchor>
+            </w:drawing>
+          </mc:Choice>
+          <mc:Fallback>
+            <w:pict>
+              <v:shape w14:anchorId="3B074438" id="Textfeld 10" o:spid="_x0000_s1027" type="#_x0000_t202" style="position:absolute;margin-left:330.15pt;margin-top:8pt;width:18.6pt;height:21pt;z-index:251669504;visibility:visible;mso-wrap-style:square;mso-width-percent:0;mso-height-percent:0;mso-wrap-distance-left:9pt;mso-wrap-distance-top:0;mso-wrap-distance-right:9pt;mso-wrap-distance-bottom:0;mso-position-horizontal:absolute;mso-position-horizontal-relative:text;mso-position-vertical:absolute;mso-position-vertical-relative:text;mso-width-percent:0;mso-height-percent:0;mso-width-relative:margin;mso-height-relative:margin;v-text-anchor:top" o:gfxdata="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" filled="f" stroked="f" strokeweight=".5pt">
+                <v:textbox>
+                  <w:txbxContent>
+                    <w:p>
+                      <w:r>
+                        <w:rPr>
+                          <w:rFonts w:cstheme="minorHAnsi"/>
+                        </w:rPr>
+                        <w:t>α</w:t>
+                      </w:r>
+                    </w:p>
+                  </w:txbxContent>
+                </v:textbox>
+              </v:shape>
+            </w:pict>
+          </mc:Fallback>
+        </mc:AlternateContent>
+      </w:r>
+      <w:r>
+        <w:rPr>
+          <w:noProof/>
+          <w:lang w:eastAsia="de-DE"/>
+        </w:rPr>
+        <mc:AlternateContent>
+          <mc:Choice Requires="wps">
+            <w:drawing>
+              <wp:anchor distT="0" distB="0" distL="114300" distR="114300" simplePos="0" relativeHeight="251668480" behindDoc="0" locked="0" layoutInCell="1" allowOverlap="1" wp14:anchorId="4EC29EDD" wp14:editId="152EAEAE">
+                <wp:simplePos x="0" y="0"/>
+                <wp:positionH relativeFrom="column">
+                  <wp:posOffset>3954145</wp:posOffset>
+                </wp:positionH>
+                <wp:positionV relativeFrom="paragraph">
+                  <wp:posOffset>10160</wp:posOffset>
+                </wp:positionV>
+                <wp:extent cx="548640" cy="327660"/>
+                <wp:effectExtent l="0" t="0" r="22860" b="0"/>
+                <wp:wrapNone/>
+                <wp:docPr id="9" name="Bogen 9"/>
+                <wp:cNvGraphicFramePr/>
+                <a:graphic xmlns:a="http://schemas.openxmlformats.org/drawingml/2006/main">
+                  <a:graphicData uri="http://schemas.microsoft.com/office/word/2010/wordprocessingShape">
+                    <wps:wsp>
+                      <wps:cNvSpPr/>
+                      <wps:spPr>
+                        <a:xfrm>
+                          <a:off x="0" y="0"/>
+                          <a:ext cx="548640" cy="327660"/>
+                        </a:xfrm>
+                        <a:prstGeom prst="arc">
+                          <a:avLst>
+                            <a:gd name="adj1" fmla="val 16200000"/>
+                            <a:gd name="adj2" fmla="val 21345816"/>
+                          </a:avLst>
+                        </a:prstGeom>
+                      </wps:spPr>
+                      <wps:style>
+                        <a:lnRef idx="1">
+                          <a:schemeClr val="accent2"/>
+                        </a:lnRef>
+                        <a:fillRef idx="0">
+                          <a:schemeClr val="accent2"/>
+                        </a:fillRef>
+                        <a:effectRef idx="0">
+                          <a:schemeClr val="accent2"/>
+                        </a:effectRef>
+                        <a:fontRef idx="minor">
+                          <a:schemeClr val="tx1"/>
+                        </a:fontRef>
+                      </wps:style>
+                      <wps:bodyPr rot="0" spcFirstLastPara="0" vertOverflow="overflow" horzOverflow="overflow" vert="horz" wrap="square" lIns="91440" tIns="45720" rIns="91440" bIns="45720" numCol="1" spcCol="0" rtlCol="0" fromWordArt="0" anchor="ctr" anchorCtr="0" forceAA="0" compatLnSpc="1">
+                        <a:prstTxWarp prst="textNoShape">
+                          <a:avLst/>
+                        </a:prstTxWarp>
+                        <a:noAutofit/>
+                      </wps:bodyPr>
+                    </wps:wsp>
+                  </a:graphicData>
+                </a:graphic>
+                <wp14:sizeRelH relativeFrom="margin">
+                  <wp14:pctWidth>0</wp14:pctWidth>
+                </wp14:sizeRelH>
+                <wp14:sizeRelV relativeFrom="margin">
+                  <wp14:pctHeight>0</wp14:pctHeight>
+                </wp14:sizeRelV>
+              </wp:anchor>
+            </w:drawing>
+          </mc:Choice>
+          <mc:Fallback>
+            <w:pict>
+              <v:shape w14:anchorId="2E4B5A29" id="Bogen 9" o:spid="_x0000_s1026" style="position:absolute;margin-left:311.35pt;margin-top:.8pt;width:43.2pt;height:25.8pt;z-index:251668480;visibility:visible;mso-wrap-style:square;mso-width-percent:0;mso-height-percent:0;mso-wrap-distance-left:9pt;mso-wrap-distance-top:0;mso-wrap-distance-right:9pt;mso-wrap-distance-bottom:0;mso-position-horizontal:absolute;mso-position-horizontal-relative:text;mso-position-vertical:absolute;mso-position-vertical-relative:text;mso-width-percent:0;mso-height-percent:0;mso-width-relative:margin;mso-height-relative:margin;v-text-anchor:middle" coordsize="548640,327660" o:gfxdata="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" path="m274320,nsc412766,,529513,61610,546554,143664l274320,163830,274320,xem274320,nfc412766,,529513,61610,546554,143664e" filled="f" strokecolor="#ed7d31 [3205]" strokeweight=".5pt">
+                <v:stroke joinstyle="miter"/>
+                <v:path arrowok="t" o:connecttype="custom" o:connectlocs="274320,0;546554,143664" o:connectangles="0,0"/>
+              </v:shape>
+            </w:pict>
+          </mc:Fallback>
+        </mc:AlternateContent>
+      </w:r>
+      <w:r>
+        <w:rPr>
+          <w:noProof/>
+          <w:lang w:eastAsia="de-DE"/>
+        </w:rPr>
+        <mc:AlternateContent>
+          <mc:Choice Requires="wps">
+            <w:drawing>
+              <wp:anchor distT="0" distB="0" distL="114300" distR="114300" simplePos="0" relativeHeight="251666432" behindDoc="0" locked="0" layoutInCell="1" allowOverlap="1" wp14:anchorId="421F8A21" wp14:editId="7CBABDC9">
+                <wp:simplePos x="0" y="0"/>
+                <wp:positionH relativeFrom="column">
+                  <wp:posOffset>3733165</wp:posOffset>
+                </wp:positionH>
+                <wp:positionV relativeFrom="paragraph">
+                  <wp:posOffset>215900</wp:posOffset>
+                </wp:positionV>
+                <wp:extent cx="182880" cy="0"/>
+                <wp:effectExtent l="0" t="0" r="26670" b="19050"/>
+                <wp:wrapNone/>
+                <wp:docPr id="7" name="Gerader Verbinder 7"/>
+                <wp:cNvGraphicFramePr/>
+                <a:graphic xmlns:a="http://schemas.openxmlformats.org/drawingml/2006/main">
+                  <a:graphicData uri="http://schemas.microsoft.com/office/word/2010/wordprocessingShape">
+                    <wps:wsp>
+                      <wps:cNvCnPr/>
+                      <wps:spPr>
+                        <a:xfrm flipH="1">
+                          <a:off x="0" y="0"/>
+                          <a:ext cx="182880" cy="0"/>
+                        </a:xfrm>
+                        <a:prstGeom prst="line">
+                          <a:avLst/>
+                        </a:prstGeom>
+                      </wps:spPr>
+                      <wps:style>
+                        <a:lnRef idx="1">
+                          <a:schemeClr val="dk1"/>
+                        </a:lnRef>
+                        <a:fillRef idx="0">
+                          <a:schemeClr val="dk1"/>
+                        </a:fillRef>
+                        <a:effectRef idx="0">
+                          <a:schemeClr val="dk1"/>
+                        </a:effectRef>
+                        <a:fontRef idx="minor">
+                          <a:schemeClr val="tx1"/>
+                        </a:fontRef>
+                      </wps:style>
+                      <wps:bodyPr/>
+                    </wps:wsp>
+                  </a:graphicData>
+                </a:graphic>
+              </wp:anchor>
+            </w:drawing>
+          </mc:Choice>
+          <mc:Fallback>
+            <w:pict>
+              <v:line w14:anchorId="47F01ABF" id="Gerader Verbinder 7" o:spid="_x0000_s1026" style="position:absolute;flip:x;z-index:251666432;visibility:visible;mso-wrap-style:square;mso-wrap-distance-left:9pt;mso-wrap-distance-top:0;mso-wrap-distance-right:9pt;mso-wrap-distance-bottom:0;mso-position-horizontal:absolute;mso-position-horizontal-relative:text;mso-position-vertical:absolute;mso-position-vertical-relative:text" from="293.95pt,17pt" to="308.35pt,17pt" o:gfxdata="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" strokecolor="black [3200]" strokeweight=".5pt">
+                <v:stroke joinstyle="miter"/>
+              </v:line>
+            </w:pict>
+          </mc:Fallback>
+        </mc:AlternateContent>
+      </w:r>
+      <w:r>
+        <w:rPr>
+          <w:noProof/>
+          <w:lang w:eastAsia="de-DE"/>
+        </w:rPr>
+        <mc:AlternateContent>
+          <mc:Choice Requires="wps">
+            <w:drawing>
+              <wp:anchor distT="0" distB="0" distL="114300" distR="114300" simplePos="0" relativeHeight="251664384" behindDoc="0" locked="0" layoutInCell="1" allowOverlap="1" wp14:anchorId="62216330" wp14:editId="40079298">
+                <wp:simplePos x="0" y="0"/>
+                <wp:positionH relativeFrom="column">
+                  <wp:posOffset>4487544</wp:posOffset>
+                </wp:positionH>
+                <wp:positionV relativeFrom="paragraph">
+                  <wp:posOffset>124460</wp:posOffset>
+                </wp:positionV>
+                <wp:extent cx="259080" cy="281940"/>
+                <wp:effectExtent l="19050" t="19050" r="26670" b="22860"/>
+                <wp:wrapNone/>
+                <wp:docPr id="5" name="Stern mit 4 Zacken 5"/>
+                <wp:cNvGraphicFramePr/>
+                <a:graphic xmlns:a="http://schemas.openxmlformats.org/drawingml/2006/main">
+                  <a:graphicData uri="http://schemas.microsoft.com/office/word/2010/wordprocessingShape">
+                    <wps:wsp>
+                      <wps:cNvSpPr/>
+                      <wps:spPr>
+                        <a:xfrm rot="2183061">
+                          <a:off x="0" y="0"/>
+                          <a:ext cx="259080" cy="281940"/>
+                        </a:xfrm>
+                        <a:prstGeom prst="star4">
+                          <a:avLst/>
+                        </a:prstGeom>
+                      </wps:spPr>
+                      <wps:style>
+                        <a:lnRef idx="2">
+                          <a:schemeClr val="dk1">
+                            <a:shade val="50000"/>
+                          </a:schemeClr>
+                        </a:lnRef>
+                        <a:fillRef idx="1">
+                          <a:schemeClr val="dk1"/>
+                        </a:fillRef>
+                        <a:effectRef idx="0">
+                          <a:schemeClr val="dk1"/>
+                        </a:effectRef>
+                        <a:fontRef idx="minor">
+                          <a:schemeClr val="lt1"/>
+                        </a:fontRef>
+                      </wps:style>
+                      <wps:bodyPr rot="0" spcFirstLastPara="0" vertOverflow="overflow" horzOverflow="overflow" vert="horz" wrap="square" lIns="91440" tIns="45720" rIns="91440" bIns="45720" numCol="1" spcCol="0" rtlCol="0" fromWordArt="0" anchor="ctr" anchorCtr="0" forceAA="0" compatLnSpc="1">
+                        <a:prstTxWarp prst="textNoShape">
+                          <a:avLst/>
+                        </a:prstTxWarp>
+                        <a:noAutofit/>
+                      </wps:bodyPr>
+                    </wps:wsp>
+                  </a:graphicData>
+                </a:graphic>
+              </wp:anchor>
+            </w:drawing>
+          </mc:Choice>
+          <mc:Fallback>
+            <w:pict>
+              <v:shapetype w14:anchorId="5F74C550" id="_x0000_t187" coordsize="21600,21600" o:spt="187" adj="8100" path="m21600,10800l@2@3,10800,0@3@3,,10800@3@2,10800,21600@2@2xe">
+                <v:stroke joinstyle="miter"/>
+                <v:formulas>
+                  <v:f eqn="sum 10800 0 #0"/>
+                  <v:f eqn="prod @0 23170 32768"/>
+                  <v:f eqn="sum @1 10800 0"/>
+                  <v:f eqn="sum 10800 0 @1"/>
+                </v:formulas>
+                <v:path gradientshapeok="t" o:connecttype="rect" textboxrect="@3,@3,@2,@2"/>
+                <v:handles>
+                  <v:h position="#0,center" xrange="0,10800"/>
+                </v:handles>
+              </v:shapetype>
+              <v:shape id="Stern mit 4 Zacken 5" o:spid="_x0000_s1026" type="#_x0000_t187" style="position:absolute;margin-left:353.35pt;margin-top:9.8pt;width:20.4pt;height:22.2pt;rotation:2384485fd;z-index:251664384;visibility:visible;mso-wrap-style:square;mso-wrap-distance-left:9pt;mso-wrap-distance-top:0;mso-wrap-distance-right:9pt;mso-wrap-distance-bottom:0;mso-position-horizontal:absolute;mso-position-horizontal-relative:text;mso-position-vertical:absolute;mso-position-vertical-relative:text;v-text-anchor:middle" o:gfxdata="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" fillcolor="black [3200]" strokecolor="black [1600]" strokeweight="1pt"/>
+            </w:pict>
+          </mc:Fallback>
+        </mc:AlternateContent>
+      </w:r>
+      <w:r>
+        <w:rPr>
+          <w:noProof/>
+          <w:lang w:eastAsia="de-DE"/>
+        </w:rPr>
+        <mc:AlternateContent>
+          <mc:Choice Requires="wps">
+            <w:drawing>
+              <wp:anchor distT="0" distB="0" distL="114300" distR="114300" simplePos="0" relativeHeight="251662336" behindDoc="0" locked="0" layoutInCell="1" allowOverlap="1" wp14:anchorId="7E2DBB11" wp14:editId="0C89B7E5">
+                <wp:simplePos x="0" y="0"/>
+                <wp:positionH relativeFrom="column">
+                  <wp:posOffset>4158615</wp:posOffset>
+                </wp:positionH>
+                <wp:positionV relativeFrom="paragraph">
+                  <wp:posOffset>122555</wp:posOffset>
+                </wp:positionV>
+                <wp:extent cx="909806" cy="359523"/>
+                <wp:effectExtent l="160655" t="48895" r="222885" b="51435"/>
+                <wp:wrapNone/>
+                <wp:docPr id="3" name="Rechteck 3"/>
+                <wp:cNvGraphicFramePr/>
+                <a:graphic xmlns:a="http://schemas.openxmlformats.org/drawingml/2006/main">
+                  <a:graphicData uri="http://schemas.microsoft.com/office/word/2010/wordprocessingShape">
+                    <wps:wsp>
+                      <wps:cNvSpPr/>
+                      <wps:spPr>
+                        <a:xfrm rot="17983939">
+                          <a:off x="0" y="0"/>
+                          <a:ext cx="909806" cy="359523"/>
+                        </a:xfrm>
+                        <a:prstGeom prst="rect">
+                          <a:avLst/>
+                        </a:prstGeom>
+                      </wps:spPr>
+                      <wps:style>
+                        <a:lnRef idx="2">
+                          <a:schemeClr val="accent1">
+                            <a:shade val="50000"/>
+                          </a:schemeClr>
+                        </a:lnRef>
+                        <a:fillRef idx="1">
+                          <a:schemeClr val="accent1"/>
+                        </a:fillRef>
+                        <a:effectRef idx="0">
+                          <a:schemeClr val="accent1"/>
+                        </a:effectRef>
+                        <a:fontRef idx="minor">
+                          <a:schemeClr val="lt1"/>
+                        </a:fontRef>
+                      </wps:style>
+                      <wps:bodyPr rot="0" spcFirstLastPara="0" vertOverflow="overflow" horzOverflow="overflow" vert="horz" wrap="square" lIns="91440" tIns="45720" rIns="91440" bIns="45720" numCol="1" spcCol="0" rtlCol="0" fromWordArt="0" anchor="ctr" anchorCtr="0" forceAA="0" compatLnSpc="1">
+                        <a:prstTxWarp prst="textNoShape">
+                          <a:avLst/>
+                        </a:prstTxWarp>
+                        <a:noAutofit/>
+                      </wps:bodyPr>
+                    </wps:wsp>
+                  </a:graphicData>
+                </a:graphic>
+                <wp14:sizeRelH relativeFrom="margin">
+                  <wp14:pctWidth>0</wp14:pctWidth>
+                </wp14:sizeRelH>
+                <wp14:sizeRelV relativeFrom="margin">
+                  <wp14:pctHeight>0</wp14:pctHeight>
+                </wp14:sizeRelV>
+              </wp:anchor>
+            </w:drawing>
+          </mc:Choice>
+          <mc:Fallback>
+            <w:pict>
+              <v:rect w14:anchorId="3019ED8A" id="Rechteck 3" o:spid="_x0000_s1026" style="position:absolute;margin-left:327.45pt;margin-top:9.65pt;width:71.65pt;height:28.3pt;rotation:-3949703fd;z-index:251662336;visibility:visible;mso-wrap-style:square;mso-width-percent:0;mso-height-percent:0;mso-wrap-distance-left:9pt;mso-wrap-distance-top:0;mso-wrap-distance-right:9pt;mso-wrap-distance-bottom:0;mso-position-horizontal:absolute;mso-position-horizontal-relative:text;mso-position-vertical:absolute;mso-position-vertical-relative:text;mso-width-percent:0;mso-height-percent:0;mso-width-relative:margin;mso-height-relative:margin;v-text-anchor:middle" o:gfxdata="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" fillcolor="#4472c4 [3204]" strokecolor="#1f3763 [1604]" strokeweight="1pt"/>
+            </w:pict>
+          </mc:Fallback>
+        </mc:AlternateContent>
+      </w:r>
       <w:r>
         <w:t>Motoransteuerung</w:t>
       </w:r>
+    </w:p>
+    <w:p>
+      <w:pPr>
+        <w:pStyle w:val="berschrift3"/>
+      </w:pPr>
+      <w:r>
+        <w:t>Formeln für neue Position beim Fahren:</w:t>
+      </w:r>
+    </w:p>
+    <w:p>
+      <w:r>
+        <w:rPr>
+          <w:noProof/>
+          <w:lang w:eastAsia="de-DE"/>
+        </w:rPr>
+        <mc:AlternateContent>
+          <mc:Choice Requires="wps">
+            <w:drawing>
+              <wp:anchor distT="0" distB="0" distL="114300" distR="114300" simplePos="0" relativeHeight="251670528" behindDoc="0" locked="0" layoutInCell="1" allowOverlap="1" wp14:anchorId="73826731" wp14:editId="703217E4">
+                <wp:simplePos x="0" y="0"/>
+                <wp:positionH relativeFrom="column">
+                  <wp:posOffset>4472305</wp:posOffset>
+                </wp:positionH>
+                <wp:positionV relativeFrom="paragraph">
+                  <wp:posOffset>534035</wp:posOffset>
+                </wp:positionV>
+                <wp:extent cx="312420" cy="289560"/>
+                <wp:effectExtent l="0" t="0" r="0" b="0"/>
+                <wp:wrapNone/>
+                <wp:docPr id="11" name="Textfeld 11"/>
+                <wp:cNvGraphicFramePr/>
+                <a:graphic xmlns:a="http://schemas.openxmlformats.org/drawingml/2006/main">
+                  <a:graphicData uri="http://schemas.microsoft.com/office/word/2010/wordprocessingShape">
+                    <wps:wsp>
+                      <wps:cNvSpPr txBox="1"/>
+                      <wps:spPr>
+                        <a:xfrm>
+                          <a:off x="0" y="0"/>
+                          <a:ext cx="312420" cy="289560"/>
+                        </a:xfrm>
+                        <a:prstGeom prst="rect">
+                          <a:avLst/>
+                        </a:prstGeom>
+                        <a:noFill/>
+                        <a:ln w="6350">
+                          <a:noFill/>
+                        </a:ln>
+                      </wps:spPr>
+                      <wps:txbx>
+                        <w:txbxContent>
+                          <w:p>
+                            <w:pPr>
+                              <w:rPr>
+                                <w:vertAlign w:val="subscript"/>
+                              </w:rPr>
+                            </w:pPr>
+                            <w:r>
+                              <w:t>X</w:t>
+                            </w:r>
+                            <w:r>
+                              <w:rPr>
+                                <w:vertAlign w:val="subscript"/>
+                              </w:rPr>
+                              <w:t>0</w:t>
+                            </w:r>
+                          </w:p>
+                        </w:txbxContent>
+                      </wps:txbx>
+                      <wps:bodyPr rot="0" spcFirstLastPara="0" vertOverflow="overflow" horzOverflow="overflow" vert="horz" wrap="square" lIns="91440" tIns="45720" rIns="91440" bIns="45720" numCol="1" spcCol="0" rtlCol="0" fromWordArt="0" anchor="t" anchorCtr="0" forceAA="0" compatLnSpc="1">
+                        <a:prstTxWarp prst="textNoShape">
+                          <a:avLst/>
+                        </a:prstTxWarp>
+                        <a:noAutofit/>
+                      </wps:bodyPr>
+                    </wps:wsp>
+                  </a:graphicData>
+                </a:graphic>
+                <wp14:sizeRelH relativeFrom="margin">
+                  <wp14:pctWidth>0</wp14:pctWidth>
+                </wp14:sizeRelH>
+                <wp14:sizeRelV relativeFrom="margin">
+                  <wp14:pctHeight>0</wp14:pctHeight>
+                </wp14:sizeRelV>
+              </wp:anchor>
+            </w:drawing>
+          </mc:Choice>
+          <mc:Fallback>
+            <w:pict>
+              <v:shape w14:anchorId="73826731" id="Textfeld 11" o:spid="_x0000_s1028" type="#_x0000_t202" style="position:absolute;margin-left:352.15pt;margin-top:42.05pt;width:24.6pt;height:22.8pt;z-index:251670528;visibility:visible;mso-wrap-style:square;mso-width-percent:0;mso-height-percent:0;mso-wrap-distance-left:9pt;mso-wrap-distance-top:0;mso-wrap-distance-right:9pt;mso-wrap-distance-bottom:0;mso-position-horizontal:absolute;mso-position-horizontal-relative:text;mso-position-vertical:absolute;mso-position-vertical-relative:text;mso-width-percent:0;mso-height-percent:0;mso-width-relative:margin;mso-height-relative:margin;v-text-anchor:top" o:gfxdata="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" filled="f" stroked="f" strokeweight=".5pt">
+                <v:textbox>
+                  <w:txbxContent>
+                    <w:p>
+                      <w:pPr>
+                        <w:rPr>
+                          <w:vertAlign w:val="subscript"/>
+                        </w:rPr>
+                      </w:pPr>
+                      <w:r>
+                        <w:t>X</w:t>
+                      </w:r>
+                      <w:r>
+                        <w:rPr>
+                          <w:vertAlign w:val="subscript"/>
+                        </w:rPr>
+                        <w:t>0</w:t>
+                      </w:r>
+                    </w:p>
+                  </w:txbxContent>
+                </v:textbox>
+              </v:shape>
+            </w:pict>
+          </mc:Fallback>
+        </mc:AlternateContent>
+      </w:r>
+      <w:r>
+        <w:rPr>
+          <w:noProof/>
+          <w:lang w:eastAsia="de-DE"/>
+        </w:rPr>
+        <mc:AlternateContent>
+          <mc:Choice Requires="wps">
+            <w:drawing>
+              <wp:anchor distT="0" distB="0" distL="114300" distR="114300" simplePos="0" relativeHeight="251665408" behindDoc="0" locked="0" layoutInCell="1" allowOverlap="1" wp14:anchorId="24E0BD3D" wp14:editId="5630F8BA">
+                <wp:simplePos x="0" y="0"/>
+                <wp:positionH relativeFrom="column">
+                  <wp:posOffset>4601845</wp:posOffset>
+                </wp:positionH>
+                <wp:positionV relativeFrom="paragraph">
+                  <wp:posOffset>464820</wp:posOffset>
+                </wp:positionV>
+                <wp:extent cx="0" cy="92075"/>
+                <wp:effectExtent l="0" t="0" r="19050" b="22225"/>
+                <wp:wrapNone/>
+                <wp:docPr id="6" name="Gerader Verbinder 6"/>
+                <wp:cNvGraphicFramePr/>
+                <a:graphic xmlns:a="http://schemas.openxmlformats.org/drawingml/2006/main">
+                  <a:graphicData uri="http://schemas.microsoft.com/office/word/2010/wordprocessingShape">
+                    <wps:wsp>
+                      <wps:cNvCnPr/>
+                      <wps:spPr>
+                        <a:xfrm>
+                          <a:off x="0" y="0"/>
+                          <a:ext cx="0" cy="92075"/>
+                        </a:xfrm>
+                        <a:prstGeom prst="line">
+                          <a:avLst/>
+                        </a:prstGeom>
+                      </wps:spPr>
+                      <wps:style>
+                        <a:lnRef idx="1">
+                          <a:schemeClr val="dk1"/>
+                        </a:lnRef>
+                        <a:fillRef idx="0">
+                          <a:schemeClr val="dk1"/>
+                        </a:fillRef>
+                        <a:effectRef idx="0">
+                          <a:schemeClr val="dk1"/>
+                        </a:effectRef>
+                        <a:fontRef idx="minor">
+                          <a:schemeClr val="tx1"/>
+                        </a:fontRef>
+                      </wps:style>
+                      <wps:bodyPr/>
+                    </wps:wsp>
+                  </a:graphicData>
+                </a:graphic>
+              </wp:anchor>
+            </w:drawing>
+          </mc:Choice>
+          <mc:Fallback>
+            <w:pict>
+              <v:line w14:anchorId="51758981" id="Gerader Verbinder 6" o:spid="_x0000_s1026" style="position:absolute;z-index:251665408;visibility:visible;mso-wrap-style:square;mso-wrap-distance-left:9pt;mso-wrap-distance-top:0;mso-wrap-distance-right:9pt;mso-wrap-distance-bottom:0;mso-position-horizontal:absolute;mso-position-horizontal-relative:text;mso-position-vertical:absolute;mso-position-vertical-relative:text" from="362.35pt,36.6pt" to="362.35pt,43.85pt" o:gfxdata="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" strokecolor="black [3200]" strokeweight=".5pt">
+                <v:stroke joinstyle="miter"/>
+              </v:line>
+            </w:pict>
+          </mc:Fallback>
+        </mc:AlternateContent>
+      </w:r>
+      <w:r>
+        <w:rPr>
+          <w:noProof/>
+          <w:lang w:eastAsia="de-DE"/>
+        </w:rPr>
+        <mc:AlternateContent>
+          <mc:Choice Requires="wps">
+            <w:drawing>
+              <wp:anchor distT="0" distB="0" distL="114300" distR="114300" simplePos="0" relativeHeight="251661312" behindDoc="0" locked="0" layoutInCell="1" allowOverlap="1" wp14:anchorId="71451AFC" wp14:editId="66F2BE86">
+                <wp:simplePos x="0" y="0"/>
+                <wp:positionH relativeFrom="column">
+                  <wp:posOffset>3916045</wp:posOffset>
+                </wp:positionH>
+                <wp:positionV relativeFrom="paragraph">
+                  <wp:posOffset>420370</wp:posOffset>
+                </wp:positionV>
+                <wp:extent cx="2209800" cy="45719"/>
+                <wp:effectExtent l="0" t="76200" r="0" b="50165"/>
+                <wp:wrapNone/>
+                <wp:docPr id="2" name="Gerade Verbindung mit Pfeil 2"/>
+                <wp:cNvGraphicFramePr/>
+                <a:graphic xmlns:a="http://schemas.openxmlformats.org/drawingml/2006/main">
+                  <a:graphicData uri="http://schemas.microsoft.com/office/word/2010/wordprocessingShape">
+                    <wps:wsp>
+                      <wps:cNvCnPr/>
+                      <wps:spPr>
+                        <a:xfrm flipV="1">
+                          <a:off x="0" y="0"/>
+                          <a:ext cx="2209800" cy="45719"/>
+                        </a:xfrm>
+                        <a:prstGeom prst="straightConnector1">
+                          <a:avLst/>
+                        </a:prstGeom>
+                        <a:ln>
+                          <a:tailEnd type="triangle"/>
+                        </a:ln>
+                      </wps:spPr>
+                      <wps:style>
+                        <a:lnRef idx="1">
+                          <a:schemeClr val="accent1"/>
+                        </a:lnRef>
+                        <a:fillRef idx="0">
+                          <a:schemeClr val="accent1"/>
+                        </a:fillRef>
+                        <a:effectRef idx="0">
+                          <a:schemeClr val="accent1"/>
+                        </a:effectRef>
+                        <a:fontRef idx="minor">
+                          <a:schemeClr val="tx1"/>
+                        </a:fontRef>
+                      </wps:style>
+                      <wps:bodyPr/>
+                    </wps:wsp>
+                  </a:graphicData>
+                </a:graphic>
+                <wp14:sizeRelH relativeFrom="margin">
+                  <wp14:pctWidth>0</wp14:pctWidth>
+                </wp14:sizeRelH>
+                <wp14:sizeRelV relativeFrom="margin">
+                  <wp14:pctHeight>0</wp14:pctHeight>
+                </wp14:sizeRelV>
+              </wp:anchor>
+            </w:drawing>
+          </mc:Choice>
+          <mc:Fallback>
+            <w:pict>
+              <v:shape w14:anchorId="6A296F99" id="Gerade Verbindung mit Pfeil 2" o:spid="_x0000_s1026" type="#_x0000_t32" style="position:absolute;margin-left:308.35pt;margin-top:33.1pt;width:174pt;height:3.6pt;flip:y;z-index:251661312;visibility:visible;mso-wrap-style:square;mso-width-percent:0;mso-height-percent:0;mso-wrap-distance-left:9pt;mso-wrap-distance-top:0;mso-wrap-distance-right:9pt;mso-wrap-distance-bottom:0;mso-position-horizontal:absolute;mso-position-horizontal-relative:text;mso-position-vertical:absolute;mso-position-vertical-relative:text;mso-width-percent:0;mso-height-percent:0;mso-width-relative:margin;mso-height-relative:margin" o:gfxdata="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" strokecolor="#4472c4 [3204]" strokeweight=".5pt">
+                <v:stroke endarrow="block" joinstyle="miter"/>
+              </v:shape>
+            </w:pict>
+          </mc:Fallback>
+        </mc:AlternateContent>
+      </w:r>
+      <w:r>
+        <w:t>Geradeaus:</w:t>
+      </w:r>
+      <m:oMath>
+        <m:r>
+          <m:rPr>
+            <m:sty m:val="p"/>
+          </m:rPr>
+          <w:rPr>
+            <w:rFonts w:ascii="Cambria Math" w:hAnsi="Cambria Math"/>
+          </w:rPr>
+          <w:br/>
+        </m:r>
+      </m:oMath>
+      <m:oMathPara>
+        <m:oMath>
+          <m:sSub>
+            <m:sSubPr>
+              <m:ctrlPr>
+                <w:rPr>
+                  <w:rFonts w:ascii="Cambria Math" w:hAnsi="Cambria Math"/>
+                </w:rPr>
+              </m:ctrlPr>
+            </m:sSubPr>
+            <m:e>
+              <m:r>
+                <w:rPr>
+                  <w:rFonts w:ascii="Cambria Math" w:hAnsi="Cambria Math"/>
+                </w:rPr>
+                <m:t>x</m:t>
+              </m:r>
+            </m:e>
+            <m:sub>
+              <m:r>
+                <m:rPr>
+                  <m:sty m:val="p"/>
+                </m:rPr>
+                <w:rPr>
+                  <w:rFonts w:ascii="Cambria Math" w:hAnsi="Cambria Math"/>
+                </w:rPr>
+                <m:t>1</m:t>
+              </m:r>
+            </m:sub>
+          </m:sSub>
+          <m:r>
+            <m:rPr>
+              <m:sty m:val="p"/>
+            </m:rPr>
+            <w:rPr>
+              <w:rFonts w:ascii="Cambria Math" w:hAnsi="Cambria Math"/>
+            </w:rPr>
+            <m:t xml:space="preserve">= </m:t>
+          </m:r>
+          <m:sSub>
+            <m:sSubPr>
+              <m:ctrlPr>
+                <w:rPr>
+                  <w:rFonts w:ascii="Cambria Math" w:hAnsi="Cambria Math"/>
+                </w:rPr>
+              </m:ctrlPr>
+            </m:sSubPr>
+            <m:e>
+              <m:r>
+                <w:rPr>
+                  <w:rFonts w:ascii="Cambria Math" w:hAnsi="Cambria Math"/>
+                </w:rPr>
+                <m:t>x</m:t>
+              </m:r>
+            </m:e>
+            <m:sub>
+              <m:r>
+                <m:rPr>
+                  <m:sty m:val="p"/>
+                </m:rPr>
+                <w:rPr>
+                  <w:rFonts w:ascii="Cambria Math" w:hAnsi="Cambria Math"/>
+                </w:rPr>
+                <m:t>0</m:t>
+              </m:r>
+            </m:sub>
+          </m:sSub>
+          <m:r>
+            <m:rPr>
+              <m:sty m:val="p"/>
+            </m:rPr>
+            <w:rPr>
+              <w:rFonts w:ascii="Cambria Math" w:hAnsi="Cambria Math"/>
+            </w:rPr>
+            <m:t>+</m:t>
+          </m:r>
+          <m:r>
+            <w:rPr>
+              <w:rFonts w:ascii="Cambria Math" w:hAnsi="Cambria Math"/>
+            </w:rPr>
+            <m:t>v</m:t>
+          </m:r>
+          <m:r>
+            <m:rPr>
+              <m:sty m:val="p"/>
+            </m:rPr>
+            <w:rPr>
+              <w:rFonts w:ascii="Cambria Math" w:hAnsi="Cambria Math"/>
+            </w:rPr>
+            <m:t>*</m:t>
+          </m:r>
+          <m:r>
+            <w:rPr>
+              <w:rFonts w:ascii="Cambria Math" w:hAnsi="Cambria Math"/>
+            </w:rPr>
+            <m:t>t</m:t>
+          </m:r>
+          <m:r>
+            <m:rPr>
+              <m:sty m:val="p"/>
+            </m:rPr>
+            <w:rPr>
+              <w:rFonts w:ascii="Cambria Math" w:hAnsi="Cambria Math"/>
+            </w:rPr>
+            <m:t>*</m:t>
+          </m:r>
+          <m:func>
+            <m:funcPr>
+              <m:ctrlPr>
+                <w:rPr>
+                  <w:rFonts w:ascii="Cambria Math" w:hAnsi="Cambria Math"/>
+                </w:rPr>
+              </m:ctrlPr>
+            </m:funcPr>
+            <m:fName>
+              <m:r>
+                <m:rPr>
+                  <m:sty m:val="p"/>
+                </m:rPr>
+                <w:rPr>
+                  <w:rFonts w:ascii="Cambria Math" w:hAnsi="Cambria Math"/>
+                </w:rPr>
+                <m:t>sin</m:t>
+              </m:r>
+            </m:fName>
+            <m:e>
+              <m:r>
+                <w:rPr>
+                  <w:rFonts w:ascii="Cambria Math" w:hAnsi="Cambria Math"/>
+                </w:rPr>
+                <m:t>α</m:t>
+              </m:r>
+            </m:e>
+          </m:func>
+        </m:oMath>
+      </m:oMathPara>
+    </w:p>
+    <w:p>
+      <w:pPr>
+        <w:rPr>
+          <w:rFonts w:eastAsiaTheme="minorEastAsia"/>
+        </w:rPr>
+      </w:pPr>
+      <m:oMathPara>
+        <m:oMath>
+          <m:sSub>
+            <m:sSubPr>
+              <m:ctrlPr>
+                <w:rPr>
+                  <w:rFonts w:ascii="Cambria Math" w:hAnsi="Cambria Math"/>
+                  <w:i/>
+                </w:rPr>
+              </m:ctrlPr>
+            </m:sSubPr>
+            <m:e>
+              <m:r>
+                <w:rPr>
+                  <w:rFonts w:ascii="Cambria Math" w:hAnsi="Cambria Math"/>
+                </w:rPr>
+                <m:t>y</m:t>
+              </m:r>
+            </m:e>
+            <m:sub>
+              <m:r>
+                <w:rPr>
+                  <w:rFonts w:ascii="Cambria Math" w:hAnsi="Cambria Math"/>
+                </w:rPr>
+                <m:t>1</m:t>
+              </m:r>
+            </m:sub>
+          </m:sSub>
+          <m:r>
+            <w:rPr>
+              <w:rFonts w:ascii="Cambria Math" w:hAnsi="Cambria Math"/>
+            </w:rPr>
+            <m:t xml:space="preserve">= </m:t>
+          </m:r>
+          <m:sSub>
+            <m:sSubPr>
+              <m:ctrlPr>
+                <w:rPr>
+                  <w:rFonts w:ascii="Cambria Math" w:hAnsi="Cambria Math"/>
+                  <w:i/>
+                </w:rPr>
+              </m:ctrlPr>
+            </m:sSubPr>
+            <m:e>
+              <m:r>
+                <w:rPr>
+                  <w:rFonts w:ascii="Cambria Math" w:hAnsi="Cambria Math"/>
+                </w:rPr>
+                <m:t>y</m:t>
+              </m:r>
+            </m:e>
+            <m:sub>
+              <m:r>
+                <w:rPr>
+                  <w:rFonts w:ascii="Cambria Math" w:hAnsi="Cambria Math"/>
+                </w:rPr>
+                <m:t>0</m:t>
+              </m:r>
+            </m:sub>
+          </m:sSub>
+          <m:r>
+            <w:rPr>
+              <w:rFonts w:ascii="Cambria Math" w:hAnsi="Cambria Math"/>
+            </w:rPr>
+            <m:t>+v*t*</m:t>
+          </m:r>
+          <m:func>
+            <m:funcPr>
+              <m:ctrlPr>
+                <w:rPr>
+                  <w:rFonts w:ascii="Cambria Math" w:hAnsi="Cambria Math"/>
+                  <w:i/>
+                </w:rPr>
+              </m:ctrlPr>
+            </m:funcPr>
+            <m:fName>
+              <m:r>
+                <m:rPr>
+                  <m:sty m:val="p"/>
+                </m:rPr>
+                <w:rPr>
+                  <w:rFonts w:ascii="Cambria Math" w:hAnsi="Cambria Math"/>
+                </w:rPr>
+                <m:t>cos</m:t>
+              </m:r>
+            </m:fName>
+            <m:e>
+              <m:r>
+                <w:rPr>
+                  <w:rFonts w:ascii="Cambria Math" w:hAnsi="Cambria Math"/>
+                </w:rPr>
+                <m:t>α</m:t>
+              </m:r>
+            </m:e>
+          </m:func>
+        </m:oMath>
+      </m:oMathPara>
+    </w:p>
+    <w:p/>
+    <w:p>
+      <w:bookmarkStart w:id="0" w:name="_GoBack"/>
+      <w:bookmarkEnd w:id="0"/>
     </w:p>
     <w:p/>
     <w:sectPr>
@@ -399,7 +1620,7 @@
 </file>
 
 <file path=word/numbering.xml><?xml version="1.0" encoding="utf-8"?>
-<w:numbering xmlns:wpc="http://schemas.microsoft.com/office/word/2010/wordprocessingCanvas" xmlns:cx="http://schemas.microsoft.com/office/drawing/2014/chartex" xmlns:cx1="http://schemas.microsoft.com/office/drawing/2015/9/8/chartex" xmlns:cx2="http://schemas.microsoft.com/office/drawing/2015/10/21/chartex" xmlns:cx3="http://schemas.microsoft.com/office/drawing/2016/5/9/chartex" xmlns:cx4="http://schemas.microsoft.com/office/drawing/2016/5/10/chartex" xmlns:cx5="http://schemas.microsoft.com/office/drawing/2016/5/11/chartex" xmlns:cx6="http://schemas.microsoft.com/office/drawing/2016/5/12/chartex" xmlns:cx7="http://schemas.microsoft.com/office/drawing/2016/5/13/chartex" xmlns:cx8="http://schemas.microsoft.com/office/drawing/2016/5/14/chartex" xmlns:mc="http://schemas.openxmlformats.org/markup-compatibility/2006" xmlns:aink="http://schemas.microsoft.com/office/drawing/2016/ink" xmlns:am3d="http://schemas.microsoft.com/office/drawing/2017/model3d" xmlns:o="urn:schemas-microsoft-com:office:office" xmlns:r="http://schemas.openxmlformats.org/officeDocument/2006/relationships" xmlns:m="http://schemas.openxmlformats.org/officeDocument/2006/math" xmlns:v="urn:schemas-microsoft-com:vml" xmlns:wp14="http://schemas.microsoft.com/office/word/2010/wordprocessingDrawing" xmlns:wp="http://schemas.openxmlformats.org/drawingml/2006/wordprocessingDrawing" xmlns:w10="urn:schemas-microsoft-com:office:word" xmlns:w="http://schemas.openxmlformats.org/wordprocessingml/2006/main" xmlns:w14="http://schemas.microsoft.com/office/word/2010/wordml" xmlns:w15="http://schemas.microsoft.com/office/word/2012/wordml" xmlns:w16cid="http://schemas.microsoft.com/office/word/2016/wordml/cid" xmlns:w16se="http://schemas.microsoft.com/office/word/2015/wordml/symex" xmlns:wpg="http://schemas.microsoft.com/office/word/2010/wordprocessingGroup" xmlns:wpi="http://schemas.microsoft.com/office/word/2010/wordprocessingInk" xmlns:wne="http://schemas.microsoft.com/office/word/2006/wordml" xmlns:wps="http://schemas.microsoft.com/office/word/2010/wordprocessingShape" mc:Ignorable="w14 w15 w16se w16cid wp14">
+<w:numbering xmlns:wpc="http://schemas.microsoft.com/office/word/2010/wordprocessingCanvas" xmlns:cx="http://schemas.microsoft.com/office/drawing/2014/chartex" xmlns:cx1="http://schemas.microsoft.com/office/drawing/2015/9/8/chartex" xmlns:mc="http://schemas.openxmlformats.org/markup-compatibility/2006" xmlns:o="urn:schemas-microsoft-com:office:office" xmlns:r="http://schemas.openxmlformats.org/officeDocument/2006/relationships" xmlns:m="http://schemas.openxmlformats.org/officeDocument/2006/math" xmlns:v="urn:schemas-microsoft-com:vml" xmlns:wp14="http://schemas.microsoft.com/office/word/2010/wordprocessingDrawing" xmlns:wp="http://schemas.openxmlformats.org/drawingml/2006/wordprocessingDrawing" xmlns:w10="urn:schemas-microsoft-com:office:word" xmlns:w="http://schemas.openxmlformats.org/wordprocessingml/2006/main" xmlns:w14="http://schemas.microsoft.com/office/word/2010/wordml" xmlns:w15="http://schemas.microsoft.com/office/word/2012/wordml" xmlns:w16se="http://schemas.microsoft.com/office/word/2015/wordml/symex" xmlns:wpg="http://schemas.microsoft.com/office/word/2010/wordprocessingGroup" xmlns:wpi="http://schemas.microsoft.com/office/word/2010/wordprocessingInk" xmlns:wne="http://schemas.microsoft.com/office/word/2006/wordml" xmlns:wps="http://schemas.microsoft.com/office/word/2010/wordprocessingShape" mc:Ignorable="w14 w15 w16se wp14">
   <w:abstractNum w:abstractNumId="0" w15:restartNumberingAfterBreak="0">
     <w:nsid w:val="2591583B"/>
     <w:multiLevelType w:val="multilevel"/>
@@ -582,7 +1803,7 @@
 </file>
 
 <file path=word/styles.xml><?xml version="1.0" encoding="utf-8"?>
-<w:styles xmlns:mc="http://schemas.openxmlformats.org/markup-compatibility/2006" xmlns:r="http://schemas.openxmlformats.org/officeDocument/2006/relationships" xmlns:w="http://schemas.openxmlformats.org/wordprocessingml/2006/main" xmlns:w14="http://schemas.microsoft.com/office/word/2010/wordml" xmlns:w15="http://schemas.microsoft.com/office/word/2012/wordml" xmlns:w16cid="http://schemas.microsoft.com/office/word/2016/wordml/cid" xmlns:w16se="http://schemas.microsoft.com/office/word/2015/wordml/symex" mc:Ignorable="w14 w15 w16se w16cid">
+<w:styles xmlns:mc="http://schemas.openxmlformats.org/markup-compatibility/2006" xmlns:r="http://schemas.openxmlformats.org/officeDocument/2006/relationships" xmlns:w="http://schemas.openxmlformats.org/wordprocessingml/2006/main" xmlns:w14="http://schemas.microsoft.com/office/word/2010/wordml" xmlns:w15="http://schemas.microsoft.com/office/word/2012/wordml" xmlns:w16se="http://schemas.microsoft.com/office/word/2015/wordml/symex" mc:Ignorable="w14 w15 w16se">
   <w:docDefaults>
     <w:rPrDefault>
       <w:rPr>
@@ -598,7 +1819,7 @@
       </w:pPr>
     </w:pPrDefault>
   </w:docDefaults>
-  <w:latentStyles w:defLockedState="0" w:defUIPriority="99" w:defSemiHidden="0" w:defUnhideWhenUsed="0" w:defQFormat="0" w:count="375">
+  <w:latentStyles w:defLockedState="0" w:defUIPriority="99" w:defSemiHidden="0" w:defUnhideWhenUsed="0" w:defQFormat="0" w:count="371">
     <w:lsdException w:name="Normal" w:uiPriority="0" w:qFormat="1"/>
     <w:lsdException w:name="heading 1" w:uiPriority="9" w:qFormat="1"/>
     <w:lsdException w:name="heading 2" w:semiHidden="1" w:uiPriority="9" w:unhideWhenUsed="1" w:qFormat="1"/>
@@ -970,10 +2191,6 @@
     <w:lsdException w:name="List Table 5 Dark Accent 6" w:uiPriority="50"/>
     <w:lsdException w:name="List Table 6 Colorful Accent 6" w:uiPriority="51"/>
     <w:lsdException w:name="List Table 7 Colorful Accent 6" w:uiPriority="52"/>
-    <w:lsdException w:name="Mention" w:semiHidden="1" w:unhideWhenUsed="1"/>
-    <w:lsdException w:name="Smart Hyperlink" w:semiHidden="1" w:unhideWhenUsed="1"/>
-    <w:lsdException w:name="Hashtag" w:semiHidden="1" w:unhideWhenUsed="1"/>
-    <w:lsdException w:name="Unresolved Mention" w:semiHidden="1" w:unhideWhenUsed="1"/>
   </w:latentStyles>
   <w:style w:type="paragraph" w:default="1" w:styleId="Standard">
     <w:name w:val="Normal"/>
@@ -998,6 +2215,72 @@
       <w:color w:val="2F5496" w:themeColor="accent1" w:themeShade="BF"/>
       <w:sz w:val="32"/>
       <w:szCs w:val="32"/>
+    </w:rPr>
+  </w:style>
+  <w:style w:type="paragraph" w:styleId="berschrift2">
+    <w:name w:val="heading 2"/>
+    <w:basedOn w:val="Standard"/>
+    <w:next w:val="Standard"/>
+    <w:link w:val="berschrift2Zchn"/>
+    <w:uiPriority w:val="9"/>
+    <w:unhideWhenUsed/>
+    <w:qFormat/>
+    <w:rsid w:val="00132EA5"/>
+    <w:pPr>
+      <w:keepNext/>
+      <w:keepLines/>
+      <w:spacing w:before="40" w:after="0"/>
+      <w:outlineLvl w:val="1"/>
+    </w:pPr>
+    <w:rPr>
+      <w:rFonts w:asciiTheme="majorHAnsi" w:eastAsiaTheme="majorEastAsia" w:hAnsiTheme="majorHAnsi" w:cstheme="majorBidi"/>
+      <w:color w:val="2F5496" w:themeColor="accent1" w:themeShade="BF"/>
+      <w:sz w:val="26"/>
+      <w:szCs w:val="26"/>
+    </w:rPr>
+  </w:style>
+  <w:style w:type="paragraph" w:styleId="berschrift3">
+    <w:name w:val="heading 3"/>
+    <w:basedOn w:val="Standard"/>
+    <w:next w:val="Standard"/>
+    <w:link w:val="berschrift3Zchn"/>
+    <w:uiPriority w:val="9"/>
+    <w:unhideWhenUsed/>
+    <w:qFormat/>
+    <w:rsid w:val="00132EA5"/>
+    <w:pPr>
+      <w:keepNext/>
+      <w:keepLines/>
+      <w:spacing w:before="40" w:after="0"/>
+      <w:outlineLvl w:val="2"/>
+    </w:pPr>
+    <w:rPr>
+      <w:rFonts w:asciiTheme="majorHAnsi" w:eastAsiaTheme="majorEastAsia" w:hAnsiTheme="majorHAnsi" w:cstheme="majorBidi"/>
+      <w:color w:val="1F3763" w:themeColor="accent1" w:themeShade="7F"/>
+      <w:sz w:val="24"/>
+      <w:szCs w:val="24"/>
+    </w:rPr>
+  </w:style>
+  <w:style w:type="paragraph" w:styleId="berschrift4">
+    <w:name w:val="heading 4"/>
+    <w:basedOn w:val="Standard"/>
+    <w:next w:val="Standard"/>
+    <w:link w:val="berschrift4Zchn"/>
+    <w:uiPriority w:val="9"/>
+    <w:unhideWhenUsed/>
+    <w:qFormat/>
+    <w:rsid w:val="00132EA5"/>
+    <w:pPr>
+      <w:keepNext/>
+      <w:keepLines/>
+      <w:spacing w:before="40" w:after="0"/>
+      <w:outlineLvl w:val="3"/>
+    </w:pPr>
+    <w:rPr>
+      <w:rFonts w:asciiTheme="majorHAnsi" w:eastAsiaTheme="majorEastAsia" w:hAnsiTheme="majorHAnsi" w:cstheme="majorBidi"/>
+      <w:i/>
+      <w:iCs/>
+      <w:color w:val="2F5496" w:themeColor="accent1" w:themeShade="BF"/>
     </w:rPr>
   </w:style>
   <w:style w:type="character" w:default="1" w:styleId="Absatz-Standardschriftart">
@@ -1050,6 +2333,55 @@
       <w:ind w:left="720"/>
       <w:contextualSpacing/>
     </w:pPr>
+  </w:style>
+  <w:style w:type="character" w:customStyle="1" w:styleId="berschrift2Zchn">
+    <w:name w:val="Überschrift 2 Zchn"/>
+    <w:basedOn w:val="Absatz-Standardschriftart"/>
+    <w:link w:val="berschrift2"/>
+    <w:uiPriority w:val="9"/>
+    <w:rsid w:val="00132EA5"/>
+    <w:rPr>
+      <w:rFonts w:asciiTheme="majorHAnsi" w:eastAsiaTheme="majorEastAsia" w:hAnsiTheme="majorHAnsi" w:cstheme="majorBidi"/>
+      <w:color w:val="2F5496" w:themeColor="accent1" w:themeShade="BF"/>
+      <w:sz w:val="26"/>
+      <w:szCs w:val="26"/>
+    </w:rPr>
+  </w:style>
+  <w:style w:type="character" w:customStyle="1" w:styleId="berschrift3Zchn">
+    <w:name w:val="Überschrift 3 Zchn"/>
+    <w:basedOn w:val="Absatz-Standardschriftart"/>
+    <w:link w:val="berschrift3"/>
+    <w:uiPriority w:val="9"/>
+    <w:rsid w:val="00132EA5"/>
+    <w:rPr>
+      <w:rFonts w:asciiTheme="majorHAnsi" w:eastAsiaTheme="majorEastAsia" w:hAnsiTheme="majorHAnsi" w:cstheme="majorBidi"/>
+      <w:color w:val="1F3763" w:themeColor="accent1" w:themeShade="7F"/>
+      <w:sz w:val="24"/>
+      <w:szCs w:val="24"/>
+    </w:rPr>
+  </w:style>
+  <w:style w:type="character" w:customStyle="1" w:styleId="berschrift4Zchn">
+    <w:name w:val="Überschrift 4 Zchn"/>
+    <w:basedOn w:val="Absatz-Standardschriftart"/>
+    <w:link w:val="berschrift4"/>
+    <w:uiPriority w:val="9"/>
+    <w:rsid w:val="00132EA5"/>
+    <w:rPr>
+      <w:rFonts w:asciiTheme="majorHAnsi" w:eastAsiaTheme="majorEastAsia" w:hAnsiTheme="majorHAnsi" w:cstheme="majorBidi"/>
+      <w:i/>
+      <w:iCs/>
+      <w:color w:val="2F5496" w:themeColor="accent1" w:themeShade="BF"/>
+    </w:rPr>
+  </w:style>
+  <w:style w:type="character" w:styleId="Platzhaltertext">
+    <w:name w:val="Placeholder Text"/>
+    <w:basedOn w:val="Absatz-Standardschriftart"/>
+    <w:uiPriority w:val="99"/>
+    <w:semiHidden/>
+    <w:rsid w:val="00132EA5"/>
+    <w:rPr>
+      <w:color w:val="808080"/>
+    </w:rPr>
   </w:style>
 </w:styles>
 </file>

</xml_diff>